<commit_message>
Mise à jour Journal de bord Julien
J'ai mis à jour mon journal de bord
</commit_message>
<xml_diff>
--- a/Journal de bord Julien.docx
+++ b/Journal de bord Julien.docx
@@ -78,6 +78,26 @@
           <w:sz w:val="24"/>
         </w:rPr>
         <w:t>). Donc le projet sera prêt à être utilisé par tous mes coéquipiers.</w:t>
+      </w:r>
+    </w:p>
+    <w:p>
+      <w:pPr>
+        <w:rPr>
+          <w:sz w:val="24"/>
+        </w:rPr>
+      </w:pPr>
+      <w:r>
+        <w:rPr>
+          <w:b/>
+          <w:sz w:val="24"/>
+        </w:rPr>
+        <w:t xml:space="preserve">Mardi 28 octobre 2014 : </w:t>
+      </w:r>
+      <w:r>
+        <w:rPr>
+          <w:sz w:val="24"/>
+        </w:rPr>
+        <w:t>J’ai créé avec l’aide de Gabriel le diagramme de classe de nos contrôles visuels.</w:t>
       </w:r>
       <w:bookmarkStart w:id="0" w:name="_GoBack"/>
       <w:bookmarkEnd w:id="0"/>

</xml_diff>